<commit_message>
Update on 23/03/2020 at 15:18
</commit_message>
<xml_diff>
--- a/Documents/Ofsted/Published Performance Table.docx
+++ b/Documents/Ofsted/Published Performance Table.docx
@@ -36,6 +36,14 @@
           <w:rFonts w:ascii="Candara" w:hAnsi="Candara"/>
         </w:rPr>
       </w:pPr>
+      <w:r>
+        <w:rPr>
+          <w:rFonts w:ascii="Candara" w:hAnsi="Candara"/>
+        </w:rPr>
+        <w:t>test</w:t>
+      </w:r>
+      <w:bookmarkStart w:id="0" w:name="_GoBack"/>
+      <w:bookmarkEnd w:id="0"/>
     </w:p>
     <w:p>
       <w:pPr>
@@ -2304,8 +2312,6 @@
           <w:rFonts w:ascii="Candara" w:hAnsi="Candara"/>
         </w:rPr>
       </w:pPr>
-      <w:bookmarkStart w:id="0" w:name="_GoBack"/>
-      <w:bookmarkEnd w:id="0"/>
     </w:p>
     <w:sectPr>
       <w:pgSz w:w="11906" w:h="16838"/>
@@ -2334,7 +2340,7 @@
       </w:pPr>
     </w:pPrDefault>
   </w:docDefaults>
-  <w:latentStyles w:defLockedState="0" w:defUIPriority="99" w:defSemiHidden="0" w:defUnhideWhenUsed="0" w:defQFormat="0" w:count="375">
+  <w:latentStyles w:defLockedState="0" w:defUIPriority="99" w:defSemiHidden="0" w:defUnhideWhenUsed="0" w:defQFormat="0" w:count="377">
     <w:lsdException w:name="Normal" w:uiPriority="0" w:qFormat="1"/>
     <w:lsdException w:name="heading 1" w:uiPriority="9" w:qFormat="1"/>
     <w:lsdException w:name="heading 2" w:semiHidden="1" w:uiPriority="9" w:unhideWhenUsed="1" w:qFormat="1"/>
@@ -2440,7 +2446,6 @@
     <w:lsdException w:name="HTML Sample" w:semiHidden="1" w:unhideWhenUsed="1"/>
     <w:lsdException w:name="HTML Typewriter" w:semiHidden="1" w:unhideWhenUsed="1"/>
     <w:lsdException w:name="HTML Variable" w:semiHidden="1" w:unhideWhenUsed="1"/>
-    <w:lsdException w:name="Normal Table" w:semiHidden="1" w:unhideWhenUsed="1"/>
     <w:lsdException w:name="annotation subject" w:semiHidden="1" w:unhideWhenUsed="1"/>
     <w:lsdException w:name="No List" w:semiHidden="1" w:unhideWhenUsed="1"/>
     <w:lsdException w:name="Outline List 1" w:semiHidden="1" w:unhideWhenUsed="1"/>
@@ -2486,11 +2491,9 @@
     <w:lsdException w:name="Table Subtle 1" w:semiHidden="1" w:unhideWhenUsed="1"/>
     <w:lsdException w:name="Table Subtle 2" w:semiHidden="1" w:unhideWhenUsed="1"/>
     <w:lsdException w:name="Table Web 1" w:semiHidden="1" w:unhideWhenUsed="1"/>
-    <w:lsdException w:name="Table Web 2" w:semiHidden="1" w:unhideWhenUsed="1"/>
     <w:lsdException w:name="Table Web 3" w:semiHidden="1" w:unhideWhenUsed="1"/>
     <w:lsdException w:name="Balloon Text" w:semiHidden="1" w:unhideWhenUsed="1"/>
     <w:lsdException w:name="Table Grid" w:uiPriority="39"/>
-    <w:lsdException w:name="Table Theme" w:semiHidden="1" w:unhideWhenUsed="1"/>
     <w:lsdException w:name="Placeholder Text" w:semiHidden="1"/>
     <w:lsdException w:name="No Spacing" w:uiPriority="1" w:qFormat="1"/>
     <w:lsdException w:name="Light Shading" w:uiPriority="60"/>
@@ -2710,6 +2713,8 @@
     <w:lsdException w:name="Smart Hyperlink" w:semiHidden="1" w:unhideWhenUsed="1"/>
     <w:lsdException w:name="Hashtag" w:semiHidden="1" w:unhideWhenUsed="1"/>
     <w:lsdException w:name="Unresolved Mention" w:semiHidden="1" w:unhideWhenUsed="1"/>
+    <w:lsdException w:name="Smart Link" w:semiHidden="1" w:unhideWhenUsed="1"/>
+    <w:lsdException w:name="Smart Link Error" w:semiHidden="1" w:unhideWhenUsed="1"/>
   </w:latentStyles>
   <w:style w:type="paragraph" w:default="1" w:styleId="Normal">
     <w:name w:val="Normal"/>

</xml_diff>